<commit_message>
Update Tài liệu phân tích hệ thống.docx
</commit_message>
<xml_diff>
--- a/2. Phân tích yêu cầu/Tài liệu phân tích hệ thống.docx
+++ b/2. Phân tích yêu cầu/Tài liệu phân tích hệ thống.docx
@@ -1,6 +1,6 @@
 
 <file path=word/document.xml><?xml version="1.0" encoding="utf-8"?>
-<w:document xmlns:wpc="http://schemas.microsoft.com/office/word/2010/wordprocessingCanvas" xmlns:cx="http://schemas.microsoft.com/office/drawing/2014/chartex" xmlns:mc="http://schemas.openxmlformats.org/markup-compatibility/2006" xmlns:o="urn:schemas-microsoft-com:office:office" xmlns:r="http://schemas.openxmlformats.org/officeDocument/2006/relationships" xmlns:m="http://schemas.openxmlformats.org/officeDocument/2006/math" xmlns:v="urn:schemas-microsoft-com:vml" xmlns:wp14="http://schemas.microsoft.com/office/word/2010/wordprocessingDrawing" xmlns:wp="http://schemas.openxmlformats.org/drawingml/2006/wordprocessingDrawing" xmlns:w10="urn:schemas-microsoft-com:office:word" xmlns:w="http://schemas.openxmlformats.org/wordprocessingml/2006/main" xmlns:w14="http://schemas.microsoft.com/office/word/2010/wordml" xmlns:w15="http://schemas.microsoft.com/office/word/2012/wordml" xmlns:w16se="http://schemas.microsoft.com/office/word/2015/wordml/symex" xmlns:wpg="http://schemas.microsoft.com/office/word/2010/wordprocessingGroup" xmlns:wpi="http://schemas.microsoft.com/office/word/2010/wordprocessingInk" xmlns:wne="http://schemas.microsoft.com/office/word/2006/wordml" xmlns:wps="http://schemas.microsoft.com/office/word/2010/wordprocessingShape" mc:Ignorable="w14 w15 w16se wp14">
+<w:document xmlns:wpc="http://schemas.microsoft.com/office/word/2010/wordprocessingCanvas" xmlns:cx="http://schemas.microsoft.com/office/drawing/2014/chartex" xmlns:cx1="http://schemas.microsoft.com/office/drawing/2015/9/8/chartex" xmlns:cx2="http://schemas.microsoft.com/office/drawing/2015/10/21/chartex" xmlns:cx3="http://schemas.microsoft.com/office/drawing/2016/5/9/chartex" xmlns:cx4="http://schemas.microsoft.com/office/drawing/2016/5/10/chartex" xmlns:cx5="http://schemas.microsoft.com/office/drawing/2016/5/11/chartex" xmlns:cx6="http://schemas.microsoft.com/office/drawing/2016/5/12/chartex" xmlns:cx7="http://schemas.microsoft.com/office/drawing/2016/5/13/chartex" xmlns:cx8="http://schemas.microsoft.com/office/drawing/2016/5/14/chartex" xmlns:mc="http://schemas.openxmlformats.org/markup-compatibility/2006" xmlns:aink="http://schemas.microsoft.com/office/drawing/2016/ink" xmlns:am3d="http://schemas.microsoft.com/office/drawing/2017/model3d" xmlns:o="urn:schemas-microsoft-com:office:office" xmlns:r="http://schemas.openxmlformats.org/officeDocument/2006/relationships" xmlns:m="http://schemas.openxmlformats.org/officeDocument/2006/math" xmlns:v="urn:schemas-microsoft-com:vml" xmlns:wp14="http://schemas.microsoft.com/office/word/2010/wordprocessingDrawing" xmlns:wp="http://schemas.openxmlformats.org/drawingml/2006/wordprocessingDrawing" xmlns:w10="urn:schemas-microsoft-com:office:word" xmlns:w="http://schemas.openxmlformats.org/wordprocessingml/2006/main" xmlns:w14="http://schemas.microsoft.com/office/word/2010/wordml" xmlns:w15="http://schemas.microsoft.com/office/word/2012/wordml" xmlns:w16cid="http://schemas.microsoft.com/office/word/2016/wordml/cid" xmlns:w16se="http://schemas.microsoft.com/office/word/2015/wordml/symex" xmlns:wpg="http://schemas.microsoft.com/office/word/2010/wordprocessingGroup" xmlns:wpi="http://schemas.microsoft.com/office/word/2010/wordprocessingInk" xmlns:wne="http://schemas.microsoft.com/office/word/2006/wordml" xmlns:wps="http://schemas.microsoft.com/office/word/2010/wordprocessingShape" mc:Ignorable="w14 w15 w16se w16cid wp14">
   <w:body>
     <w:sdt>
       <w:sdtPr>
@@ -364,6 +364,7 @@
                                   <w:dataBinding w:prefixMappings="xmlns:ns0='http://purl.org/dc/elements/1.1/' xmlns:ns1='http://schemas.openxmlformats.org/package/2006/metadata/core-properties' " w:xpath="/ns1:coreProperties[1]/ns0:creator[1]" w:storeItemID="{6C3C8BC8-F283-45AE-878A-BAB7291924A1}"/>
                                   <w:text/>
                                 </w:sdtPr>
+                                <w:sdtEndPr/>
                                 <w:sdtContent>
                                   <w:p>
                                     <w:pPr>
@@ -380,9 +381,8 @@
                                         <w:color w:val="595959" w:themeColor="text1" w:themeTint="A6"/>
                                         <w:sz w:val="28"/>
                                         <w:szCs w:val="28"/>
-                                        <w:lang w:val="vi-VN"/>
                                       </w:rPr>
-                                      <w:t xml:space="preserve">Nhóm 47K212.04 </w:t>
+                                      <w:t>Nhóm 47K212.04</w:t>
                                     </w:r>
                                   </w:p>
                                 </w:sdtContent>
@@ -410,6 +410,7 @@
                                     <w:dataBinding w:prefixMappings="xmlns:ns0='http://schemas.microsoft.com/office/2006/coverPageProps' " w:xpath="/ns0:CoverPageProperties[1]/ns0:CompanyEmail[1]" w:storeItemID="{55AF091B-3C7A-41E3-B477-F2FDAA23CFDA}"/>
                                     <w:text/>
                                   </w:sdtPr>
+                                  <w:sdtEndPr/>
                                   <w:sdtContent>
                                     <w:r>
                                       <w:rPr>
@@ -465,6 +466,7 @@
                             <w:dataBinding w:prefixMappings="xmlns:ns0='http://purl.org/dc/elements/1.1/' xmlns:ns1='http://schemas.openxmlformats.org/package/2006/metadata/core-properties' " w:xpath="/ns1:coreProperties[1]/ns0:creator[1]" w:storeItemID="{6C3C8BC8-F283-45AE-878A-BAB7291924A1}"/>
                             <w:text/>
                           </w:sdtPr>
+                          <w:sdtEndPr/>
                           <w:sdtContent>
                             <w:p>
                               <w:pPr>
@@ -481,9 +483,8 @@
                                   <w:color w:val="595959" w:themeColor="text1" w:themeTint="A6"/>
                                   <w:sz w:val="28"/>
                                   <w:szCs w:val="28"/>
-                                  <w:lang w:val="vi-VN"/>
                                 </w:rPr>
-                                <w:t xml:space="preserve">Nhóm 47K212.04 </w:t>
+                                <w:t>Nhóm 47K212.04</w:t>
                               </w:r>
                             </w:p>
                           </w:sdtContent>
@@ -511,6 +512,7 @@
                               <w:dataBinding w:prefixMappings="xmlns:ns0='http://schemas.microsoft.com/office/2006/coverPageProps' " w:xpath="/ns0:CoverPageProperties[1]/ns0:CompanyEmail[1]" w:storeItemID="{55AF091B-3C7A-41E3-B477-F2FDAA23CFDA}"/>
                               <w:text/>
                             </w:sdtPr>
+                            <w:sdtEndPr/>
                             <w:sdtContent>
                               <w:r>
                                 <w:rPr>
@@ -696,7 +698,7 @@
                                         </pic:cNvPicPr>
                                       </pic:nvPicPr>
                                       <pic:blipFill>
-                                        <a:blip r:embed="rId11">
+                                        <a:blip r:embed="rId12">
                                           <a:extLst>
                                             <a:ext uri="{28A0092B-C50C-407E-A947-70E740481C1C}">
                                               <a14:useLocalDpi xmlns:a14="http://schemas.microsoft.com/office/drawing/2010/main" val="0"/>
@@ -959,6 +961,7 @@
                                   <w:dataBinding w:prefixMappings="xmlns:ns0='http://purl.org/dc/elements/1.1/' xmlns:ns1='http://schemas.openxmlformats.org/package/2006/metadata/core-properties' " w:xpath="/ns1:coreProperties[1]/ns0:subject[1]" w:storeItemID="{6C3C8BC8-F283-45AE-878A-BAB7291924A1}"/>
                                   <w:text/>
                                 </w:sdtPr>
+                                <w:sdtEndPr/>
                                 <w:sdtContent>
                                   <w:p>
                                     <w:pPr>
@@ -1308,10 +1311,7 @@
         </w:p>
       </w:sdtContent>
     </w:sdt>
-    <w:p>
-      <w:bookmarkStart w:id="0" w:name="_GoBack"/>
-      <w:bookmarkEnd w:id="0"/>
-    </w:p>
+    <w:p/>
     <w:p>
       <w:pPr>
         <w:pStyle w:val="Style1"/>
@@ -1355,7 +1355,7 @@
                     <pic:cNvPicPr/>
                   </pic:nvPicPr>
                   <pic:blipFill>
-                    <a:blip r:embed="rId12" cstate="print">
+                    <a:blip r:embed="rId13" cstate="print">
                       <a:extLst>
                         <a:ext uri="{28A0092B-C50C-407E-A947-70E740481C1C}">
                           <a14:useLocalDpi xmlns:a14="http://schemas.microsoft.com/office/drawing/2010/main" val="0"/>
@@ -1384,6 +1384,164 @@
     </w:p>
     <w:p>
       <w:pPr>
+        <w:rPr>
+          <w:rFonts w:ascii="Times New Roman" w:hAnsi="Times New Roman" w:cs="Times New Roman"/>
+          <w:b/>
+          <w:color w:val="FF0000"/>
+          <w:sz w:val="24"/>
+          <w:szCs w:val="24"/>
+          <w:lang w:val="en-US"/>
+        </w:rPr>
+      </w:pPr>
+      <w:r>
+        <w:rPr>
+          <w:rFonts w:ascii="Times New Roman" w:hAnsi="Times New Roman" w:cs="Times New Roman"/>
+          <w:b/>
+          <w:color w:val="FF0000"/>
+          <w:sz w:val="24"/>
+          <w:szCs w:val="24"/>
+          <w:lang w:val="en-US"/>
+        </w:rPr>
+        <w:t>Tại sao actor lại nằm trong boundary?</w:t>
+      </w:r>
+    </w:p>
+    <w:p>
+      <w:pPr>
+        <w:rPr>
+          <w:rFonts w:ascii="Times New Roman" w:hAnsi="Times New Roman" w:cs="Times New Roman"/>
+          <w:b/>
+          <w:color w:val="FF0000"/>
+          <w:sz w:val="24"/>
+          <w:szCs w:val="24"/>
+          <w:lang w:val="en-US"/>
+        </w:rPr>
+      </w:pPr>
+      <w:r>
+        <w:rPr>
+          <w:rFonts w:ascii="Times New Roman" w:hAnsi="Times New Roman" w:cs="Times New Roman"/>
+          <w:b/>
+          <w:color w:val="FF0000"/>
+          <w:sz w:val="24"/>
+          <w:szCs w:val="24"/>
+          <w:lang w:val="en-US"/>
+        </w:rPr>
+        <w:t>Mã số UC cần đặt theo số tự nhiên, không dùng số la mã. Các mức con cũng cần đánh số</w:t>
+      </w:r>
+    </w:p>
+    <w:p>
+      <w:pPr>
+        <w:rPr>
+          <w:rFonts w:ascii="Times New Roman" w:hAnsi="Times New Roman" w:cs="Times New Roman"/>
+          <w:b/>
+          <w:color w:val="FF0000"/>
+          <w:sz w:val="24"/>
+          <w:szCs w:val="24"/>
+          <w:lang w:val="en-US"/>
+        </w:rPr>
+      </w:pPr>
+      <w:r>
+        <w:rPr>
+          <w:rFonts w:ascii="Times New Roman" w:hAnsi="Times New Roman" w:cs="Times New Roman"/>
+          <w:b/>
+          <w:color w:val="FF0000"/>
+          <w:sz w:val="24"/>
+          <w:szCs w:val="24"/>
+          <w:lang w:val="en-US"/>
+        </w:rPr>
+        <w:t xml:space="preserve">Một số UC đặt chưa hợp lý. Ví dụ: Cập nhật &amp; chỉnh sửa </w:t>
+      </w:r>
+      <w:r>
+        <w:rPr>
+          <w:rFonts w:ascii="Times New Roman" w:hAnsi="Times New Roman" w:cs="Times New Roman"/>
+          <w:b/>
+          <w:color w:val="FF0000"/>
+          <w:sz w:val="24"/>
+          <w:szCs w:val="24"/>
+          <w:lang w:val="en-US"/>
+        </w:rPr>
+        <w:sym w:font="Wingdings" w:char="F0E0"/>
+      </w:r>
+      <w:r>
+        <w:rPr>
+          <w:rFonts w:ascii="Times New Roman" w:hAnsi="Times New Roman" w:cs="Times New Roman"/>
+          <w:b/>
+          <w:color w:val="FF0000"/>
+          <w:sz w:val="24"/>
+          <w:szCs w:val="24"/>
+          <w:lang w:val="en-US"/>
+        </w:rPr>
+        <w:t xml:space="preserve"> hai từ này có cùng 1 nghĩa thì tại sao phải dùng 2 từ vào đây, “hiển thị và cập nhật tình trạng phòng” </w:t>
+      </w:r>
+      <w:r>
+        <w:rPr>
+          <w:rFonts w:ascii="Times New Roman" w:hAnsi="Times New Roman" w:cs="Times New Roman"/>
+          <w:b/>
+          <w:color w:val="FF0000"/>
+          <w:sz w:val="24"/>
+          <w:szCs w:val="24"/>
+          <w:lang w:val="en-US"/>
+        </w:rPr>
+        <w:sym w:font="Wingdings" w:char="F0E0"/>
+      </w:r>
+      <w:r>
+        <w:rPr>
+          <w:rFonts w:ascii="Times New Roman" w:hAnsi="Times New Roman" w:cs="Times New Roman"/>
+          <w:b/>
+          <w:color w:val="FF0000"/>
+          <w:sz w:val="24"/>
+          <w:szCs w:val="24"/>
+          <w:lang w:val="en-US"/>
+        </w:rPr>
+        <w:t xml:space="preserve"> đây rõ ràng là 2 công việc hoàn toàn khác nhau: 1) hiển thị, 2) cập nhật, vậy tại sao lại đặt chung vào 1 UC</w:t>
+      </w:r>
+    </w:p>
+    <w:p>
+      <w:pPr>
+        <w:rPr>
+          <w:rFonts w:ascii="Times New Roman" w:hAnsi="Times New Roman" w:cs="Times New Roman"/>
+          <w:b/>
+          <w:color w:val="FF0000"/>
+          <w:sz w:val="24"/>
+          <w:szCs w:val="24"/>
+          <w:lang w:val="en-US"/>
+        </w:rPr>
+      </w:pPr>
+      <w:r>
+        <w:rPr>
+          <w:rFonts w:ascii="Times New Roman" w:hAnsi="Times New Roman" w:cs="Times New Roman"/>
+          <w:b/>
+          <w:color w:val="FF0000"/>
+          <w:sz w:val="24"/>
+          <w:szCs w:val="24"/>
+          <w:lang w:val="en-US"/>
+        </w:rPr>
+        <w:t xml:space="preserve">Hệ thống này không có login </w:t>
+      </w:r>
+      <w:r>
+        <w:rPr>
+          <w:rFonts w:ascii="Times New Roman" w:hAnsi="Times New Roman" w:cs="Times New Roman"/>
+          <w:b/>
+          <w:color w:val="FF0000"/>
+          <w:sz w:val="24"/>
+          <w:szCs w:val="24"/>
+          <w:lang w:val="en-US"/>
+        </w:rPr>
+        <w:sym w:font="Wingdings" w:char="F0E0"/>
+      </w:r>
+      <w:r>
+        <w:rPr>
+          <w:rFonts w:ascii="Times New Roman" w:hAnsi="Times New Roman" w:cs="Times New Roman"/>
+          <w:b/>
+          <w:color w:val="FF0000"/>
+          <w:sz w:val="24"/>
+          <w:szCs w:val="24"/>
+          <w:lang w:val="en-US"/>
+        </w:rPr>
+        <w:t xml:space="preserve"> ai dùng cũng được?</w:t>
+      </w:r>
+    </w:p>
+    <w:p>
+      <w:pPr>
         <w:pStyle w:val="ListParagraph"/>
         <w:rPr>
           <w:rFonts w:ascii="Times New Roman" w:hAnsi="Times New Roman" w:cs="Times New Roman"/>
@@ -1517,6 +1675,7 @@
                 <w:sz w:val="24"/>
                 <w:szCs w:val="24"/>
               </w:rPr>
+              <w:lastRenderedPageBreak/>
               <w:t>Use case name</w:t>
             </w:r>
           </w:p>
@@ -1814,8 +1973,8 @@
                 <w:szCs w:val="24"/>
               </w:rPr>
             </w:pPr>
-            <w:bookmarkStart w:id="1" w:name="_sk8gdte100h8" w:colFirst="0" w:colLast="0"/>
-            <w:bookmarkEnd w:id="1"/>
+            <w:bookmarkStart w:id="0" w:name="_sk8gdte100h8" w:colFirst="0" w:colLast="0"/>
+            <w:bookmarkEnd w:id="0"/>
             <w:r>
               <w:rPr>
                 <w:rFonts w:ascii="Times New Roman" w:eastAsia="Times New Roman" w:hAnsi="Times New Roman" w:cs="Times New Roman"/>
@@ -2213,15 +2372,7 @@
                 <w:sz w:val="24"/>
                 <w:szCs w:val="24"/>
               </w:rPr>
-              <w:t>2</w:t>
-            </w:r>
-            <w:r>
-              <w:rPr>
-                <w:rFonts w:ascii="Times New Roman" w:eastAsia="Times New Roman" w:hAnsi="Times New Roman" w:cs="Times New Roman"/>
-                <w:sz w:val="24"/>
-                <w:szCs w:val="24"/>
-              </w:rPr>
-              <w:t>a. Nếu thông tin khách hàng không hợp lệ, thì kết thúc.</w:t>
+              <w:t>2a. Nếu thông tin khách hàng không hợp lệ, thì kết thúc.</w:t>
             </w:r>
           </w:p>
           <w:p>
@@ -2390,6 +2541,43 @@
         <w:spacing w:after="160" w:line="259" w:lineRule="auto"/>
         <w:rPr>
           <w:rFonts w:ascii="Times New Roman" w:hAnsi="Times New Roman" w:cs="Times New Roman"/>
+          <w:color w:val="FF0000"/>
+          <w:sz w:val="24"/>
+          <w:szCs w:val="24"/>
+          <w:u w:val="single"/>
+          <w:lang w:val="en-US"/>
+        </w:rPr>
+      </w:pPr>
+      <w:r>
+        <w:rPr>
+          <w:rFonts w:ascii="Times New Roman" w:hAnsi="Times New Roman" w:cs="Times New Roman"/>
+          <w:color w:val="FF0000"/>
+          <w:sz w:val="24"/>
+          <w:szCs w:val="24"/>
+          <w:u w:val="single"/>
+          <w:lang w:val="en-US"/>
+        </w:rPr>
+        <w:t>Màu sắc các AD phải đồng nhất,</w:t>
+      </w:r>
+      <w:bookmarkStart w:id="1" w:name="_GoBack"/>
+      <w:bookmarkEnd w:id="1"/>
+      <w:r>
+        <w:rPr>
+          <w:rFonts w:ascii="Times New Roman" w:hAnsi="Times New Roman" w:cs="Times New Roman"/>
+          <w:color w:val="FF0000"/>
+          <w:sz w:val="24"/>
+          <w:szCs w:val="24"/>
+          <w:u w:val="single"/>
+          <w:lang w:val="en-US"/>
+        </w:rPr>
+        <w:t xml:space="preserve"> không thể AD này màu xanh lam, AD kia lại xanh lục được</w:t>
+      </w:r>
+    </w:p>
+    <w:p>
+      <w:pPr>
+        <w:spacing w:after="160" w:line="259" w:lineRule="auto"/>
+        <w:rPr>
+          <w:rFonts w:ascii="Times New Roman" w:hAnsi="Times New Roman" w:cs="Times New Roman"/>
           <w:sz w:val="24"/>
           <w:szCs w:val="24"/>
         </w:rPr>
@@ -2402,6 +2590,7 @@
           <w:szCs w:val="24"/>
           <w:lang w:val="en-US"/>
         </w:rPr>
+        <w:lastRenderedPageBreak/>
         <w:drawing>
           <wp:inline distT="114300" distB="114300" distL="114300" distR="114300" wp14:anchorId="25785EA6" wp14:editId="15D3D50F">
             <wp:extent cx="5085180" cy="7365909"/>
@@ -2416,7 +2605,7 @@
                     <pic:cNvPicPr preferRelativeResize="0"/>
                   </pic:nvPicPr>
                   <pic:blipFill>
-                    <a:blip r:embed="rId13"/>
+                    <a:blip r:embed="rId14"/>
                     <a:srcRect/>
                     <a:stretch>
                       <a:fillRect/>
@@ -2598,6 +2787,7 @@
                 <w:sz w:val="24"/>
                 <w:szCs w:val="24"/>
               </w:rPr>
+              <w:lastRenderedPageBreak/>
               <w:t>Use case name</w:t>
             </w:r>
           </w:p>
@@ -3660,6 +3850,7 @@
           <w:szCs w:val="24"/>
           <w:lang w:val="en-US"/>
         </w:rPr>
+        <w:lastRenderedPageBreak/>
         <w:drawing>
           <wp:inline distT="114300" distB="114300" distL="114300" distR="114300" wp14:anchorId="7F31170A" wp14:editId="194DE39B">
             <wp:extent cx="5109050" cy="4491257"/>
@@ -3674,7 +3865,7 @@
                     <pic:cNvPicPr preferRelativeResize="0"/>
                   </pic:nvPicPr>
                   <pic:blipFill>
-                    <a:blip r:embed="rId14"/>
+                    <a:blip r:embed="rId15"/>
                     <a:srcRect/>
                     <a:stretch>
                       <a:fillRect/>
@@ -4329,6 +4520,7 @@
                 <w:sz w:val="24"/>
                 <w:szCs w:val="24"/>
               </w:rPr>
+              <w:lastRenderedPageBreak/>
               <w:t>Alternative flows</w:t>
             </w:r>
           </w:p>
@@ -4591,7 +4783,7 @@
                     <pic:cNvPicPr preferRelativeResize="0"/>
                   </pic:nvPicPr>
                   <pic:blipFill>
-                    <a:blip r:embed="rId15"/>
+                    <a:blip r:embed="rId16"/>
                     <a:srcRect/>
                     <a:stretch>
                       <a:fillRect/>
@@ -4946,6 +5138,7 @@
                 <w:sz w:val="24"/>
                 <w:szCs w:val="24"/>
               </w:rPr>
+              <w:lastRenderedPageBreak/>
               <w:t>Triggers</w:t>
             </w:r>
           </w:p>
@@ -5406,7 +5599,7 @@
                     <pic:cNvPicPr/>
                   </pic:nvPicPr>
                   <pic:blipFill>
-                    <a:blip r:embed="rId16">
+                    <a:blip r:embed="rId17">
                       <a:extLst>
                         <a:ext uri="{28A0092B-C50C-407E-A947-70E740481C1C}">
                           <a14:useLocalDpi xmlns:a14="http://schemas.microsoft.com/office/drawing/2010/main" val="0"/>
@@ -5613,6 +5806,7 @@
                 <w:sz w:val="24"/>
                 <w:szCs w:val="24"/>
               </w:rPr>
+              <w:lastRenderedPageBreak/>
               <w:t>Description</w:t>
             </w:r>
           </w:p>
@@ -6246,7 +6440,7 @@
                     <pic:cNvPicPr preferRelativeResize="0"/>
                   </pic:nvPicPr>
                   <pic:blipFill>
-                    <a:blip r:embed="rId17"/>
+                    <a:blip r:embed="rId18"/>
                     <a:srcRect/>
                     <a:stretch>
                       <a:fillRect/>
@@ -6556,6 +6750,7 @@
                 <w:sz w:val="24"/>
                 <w:szCs w:val="24"/>
               </w:rPr>
+              <w:lastRenderedPageBreak/>
               <w:t>Priority</w:t>
             </w:r>
           </w:p>
@@ -6819,15 +7014,7 @@
                 <w:sz w:val="24"/>
                 <w:szCs w:val="24"/>
               </w:rPr>
-              <w:t>Tìm kiếm</w:t>
-            </w:r>
-            <w:r>
-              <w:rPr>
-                <w:rFonts w:ascii="Times New Roman" w:eastAsia="Times New Roman" w:hAnsi="Times New Roman" w:cs="Times New Roman"/>
-                <w:sz w:val="24"/>
-                <w:szCs w:val="24"/>
-              </w:rPr>
-              <w:t xml:space="preserve"> lịch sử đặt phòng</w:t>
+              <w:t>Tìm kiếm lịch sử đặt phòng</w:t>
             </w:r>
           </w:p>
           <w:p>
@@ -7218,6 +7405,7 @@
           <w:szCs w:val="24"/>
           <w:lang w:val="en-US"/>
         </w:rPr>
+        <w:lastRenderedPageBreak/>
         <w:drawing>
           <wp:inline distT="114300" distB="114300" distL="114300" distR="114300">
             <wp:extent cx="5731200" cy="6350000"/>
@@ -7232,7 +7420,7 @@
                     <pic:cNvPicPr preferRelativeResize="0"/>
                   </pic:nvPicPr>
                   <pic:blipFill>
-                    <a:blip r:embed="rId18"/>
+                    <a:blip r:embed="rId19"/>
                     <a:srcRect/>
                     <a:stretch>
                       <a:fillRect/>
@@ -7256,8 +7444,8 @@
       </w:r>
     </w:p>
     <w:sectPr>
-      <w:headerReference w:type="default" r:id="rId19"/>
-      <w:footerReference w:type="default" r:id="rId20"/>
+      <w:headerReference w:type="default" r:id="rId20"/>
+      <w:footerReference w:type="default" r:id="rId21"/>
       <w:pgSz w:w="11909" w:h="16834"/>
       <w:pgMar w:top="1440" w:right="1440" w:bottom="664" w:left="1440" w:header="720" w:footer="720" w:gutter="0"/>
       <w:pgBorders w:display="firstPage" w:offsetFrom="page">
@@ -7276,7 +7464,7 @@
 </file>
 
 <file path=word/endnotes.xml><?xml version="1.0" encoding="utf-8"?>
-<w:endnotes xmlns:wpc="http://schemas.microsoft.com/office/word/2010/wordprocessingCanvas" xmlns:cx="http://schemas.microsoft.com/office/drawing/2014/chartex" xmlns:mc="http://schemas.openxmlformats.org/markup-compatibility/2006" xmlns:o="urn:schemas-microsoft-com:office:office" xmlns:r="http://schemas.openxmlformats.org/officeDocument/2006/relationships" xmlns:m="http://schemas.openxmlformats.org/officeDocument/2006/math" xmlns:v="urn:schemas-microsoft-com:vml" xmlns:wp14="http://schemas.microsoft.com/office/word/2010/wordprocessingDrawing" xmlns:wp="http://schemas.openxmlformats.org/drawingml/2006/wordprocessingDrawing" xmlns:w10="urn:schemas-microsoft-com:office:word" xmlns:w="http://schemas.openxmlformats.org/wordprocessingml/2006/main" xmlns:w14="http://schemas.microsoft.com/office/word/2010/wordml" xmlns:w15="http://schemas.microsoft.com/office/word/2012/wordml" xmlns:w16se="http://schemas.microsoft.com/office/word/2015/wordml/symex" xmlns:wpg="http://schemas.microsoft.com/office/word/2010/wordprocessingGroup" xmlns:wpi="http://schemas.microsoft.com/office/word/2010/wordprocessingInk" xmlns:wne="http://schemas.microsoft.com/office/word/2006/wordml" xmlns:wps="http://schemas.microsoft.com/office/word/2010/wordprocessingShape" mc:Ignorable="w14 w15 w16se wp14">
+<w:endnotes xmlns:wpc="http://schemas.microsoft.com/office/word/2010/wordprocessingCanvas" xmlns:cx="http://schemas.microsoft.com/office/drawing/2014/chartex" xmlns:cx1="http://schemas.microsoft.com/office/drawing/2015/9/8/chartex" xmlns:cx2="http://schemas.microsoft.com/office/drawing/2015/10/21/chartex" xmlns:cx3="http://schemas.microsoft.com/office/drawing/2016/5/9/chartex" xmlns:cx4="http://schemas.microsoft.com/office/drawing/2016/5/10/chartex" xmlns:cx5="http://schemas.microsoft.com/office/drawing/2016/5/11/chartex" xmlns:cx6="http://schemas.microsoft.com/office/drawing/2016/5/12/chartex" xmlns:cx7="http://schemas.microsoft.com/office/drawing/2016/5/13/chartex" xmlns:cx8="http://schemas.microsoft.com/office/drawing/2016/5/14/chartex" xmlns:mc="http://schemas.openxmlformats.org/markup-compatibility/2006" xmlns:aink="http://schemas.microsoft.com/office/drawing/2016/ink" xmlns:am3d="http://schemas.microsoft.com/office/drawing/2017/model3d" xmlns:o="urn:schemas-microsoft-com:office:office" xmlns:r="http://schemas.openxmlformats.org/officeDocument/2006/relationships" xmlns:m="http://schemas.openxmlformats.org/officeDocument/2006/math" xmlns:v="urn:schemas-microsoft-com:vml" xmlns:wp14="http://schemas.microsoft.com/office/word/2010/wordprocessingDrawing" xmlns:wp="http://schemas.openxmlformats.org/drawingml/2006/wordprocessingDrawing" xmlns:w10="urn:schemas-microsoft-com:office:word" xmlns:w="http://schemas.openxmlformats.org/wordprocessingml/2006/main" xmlns:w14="http://schemas.microsoft.com/office/word/2010/wordml" xmlns:w15="http://schemas.microsoft.com/office/word/2012/wordml" xmlns:w16cid="http://schemas.microsoft.com/office/word/2016/wordml/cid" xmlns:w16se="http://schemas.microsoft.com/office/word/2015/wordml/symex" xmlns:wpg="http://schemas.microsoft.com/office/word/2010/wordprocessingGroup" xmlns:wpi="http://schemas.microsoft.com/office/word/2010/wordprocessingInk" xmlns:wne="http://schemas.microsoft.com/office/word/2006/wordml" xmlns:wps="http://schemas.microsoft.com/office/word/2010/wordprocessingShape" mc:Ignorable="w14 w15 w16se w16cid wp14">
   <w:endnote w:type="separator" w:id="-1">
     <w:p>
       <w:pPr>
@@ -7301,7 +7489,7 @@
 </file>
 
 <file path=word/footer1.xml><?xml version="1.0" encoding="utf-8"?>
-<w:ftr xmlns:wpc="http://schemas.microsoft.com/office/word/2010/wordprocessingCanvas" xmlns:cx="http://schemas.microsoft.com/office/drawing/2014/chartex" xmlns:mc="http://schemas.openxmlformats.org/markup-compatibility/2006" xmlns:o="urn:schemas-microsoft-com:office:office" xmlns:r="http://schemas.openxmlformats.org/officeDocument/2006/relationships" xmlns:m="http://schemas.openxmlformats.org/officeDocument/2006/math" xmlns:v="urn:schemas-microsoft-com:vml" xmlns:wp14="http://schemas.microsoft.com/office/word/2010/wordprocessingDrawing" xmlns:wp="http://schemas.openxmlformats.org/drawingml/2006/wordprocessingDrawing" xmlns:w10="urn:schemas-microsoft-com:office:word" xmlns:w="http://schemas.openxmlformats.org/wordprocessingml/2006/main" xmlns:w14="http://schemas.microsoft.com/office/word/2010/wordml" xmlns:w15="http://schemas.microsoft.com/office/word/2012/wordml" xmlns:w16se="http://schemas.microsoft.com/office/word/2015/wordml/symex" xmlns:wpg="http://schemas.microsoft.com/office/word/2010/wordprocessingGroup" xmlns:wpi="http://schemas.microsoft.com/office/word/2010/wordprocessingInk" xmlns:wne="http://schemas.microsoft.com/office/word/2006/wordml" xmlns:wps="http://schemas.microsoft.com/office/word/2010/wordprocessingShape" mc:Ignorable="w14 w15 w16se wp14">
+<w:ftr xmlns:wpc="http://schemas.microsoft.com/office/word/2010/wordprocessingCanvas" xmlns:cx="http://schemas.microsoft.com/office/drawing/2014/chartex" xmlns:cx1="http://schemas.microsoft.com/office/drawing/2015/9/8/chartex" xmlns:cx2="http://schemas.microsoft.com/office/drawing/2015/10/21/chartex" xmlns:cx3="http://schemas.microsoft.com/office/drawing/2016/5/9/chartex" xmlns:cx4="http://schemas.microsoft.com/office/drawing/2016/5/10/chartex" xmlns:cx5="http://schemas.microsoft.com/office/drawing/2016/5/11/chartex" xmlns:cx6="http://schemas.microsoft.com/office/drawing/2016/5/12/chartex" xmlns:cx7="http://schemas.microsoft.com/office/drawing/2016/5/13/chartex" xmlns:cx8="http://schemas.microsoft.com/office/drawing/2016/5/14/chartex" xmlns:mc="http://schemas.openxmlformats.org/markup-compatibility/2006" xmlns:aink="http://schemas.microsoft.com/office/drawing/2016/ink" xmlns:am3d="http://schemas.microsoft.com/office/drawing/2017/model3d" xmlns:o="urn:schemas-microsoft-com:office:office" xmlns:r="http://schemas.openxmlformats.org/officeDocument/2006/relationships" xmlns:m="http://schemas.openxmlformats.org/officeDocument/2006/math" xmlns:v="urn:schemas-microsoft-com:vml" xmlns:wp14="http://schemas.microsoft.com/office/word/2010/wordprocessingDrawing" xmlns:wp="http://schemas.openxmlformats.org/drawingml/2006/wordprocessingDrawing" xmlns:w10="urn:schemas-microsoft-com:office:word" xmlns:w="http://schemas.openxmlformats.org/wordprocessingml/2006/main" xmlns:w14="http://schemas.microsoft.com/office/word/2010/wordml" xmlns:w15="http://schemas.microsoft.com/office/word/2012/wordml" xmlns:w16cid="http://schemas.microsoft.com/office/word/2016/wordml/cid" xmlns:w16se="http://schemas.microsoft.com/office/word/2015/wordml/symex" xmlns:wpg="http://schemas.microsoft.com/office/word/2010/wordprocessingGroup" xmlns:wpi="http://schemas.microsoft.com/office/word/2010/wordprocessingInk" xmlns:wne="http://schemas.microsoft.com/office/word/2006/wordml" xmlns:wps="http://schemas.microsoft.com/office/word/2010/wordprocessingShape" mc:Ignorable="w14 w15 w16se w16cid wp14">
   <w:sdt>
     <w:sdtPr>
       <w:id w:val="-157771013"/>
@@ -7354,7 +7542,7 @@
 </file>
 
 <file path=word/footnotes.xml><?xml version="1.0" encoding="utf-8"?>
-<w:footnotes xmlns:wpc="http://schemas.microsoft.com/office/word/2010/wordprocessingCanvas" xmlns:cx="http://schemas.microsoft.com/office/drawing/2014/chartex" xmlns:mc="http://schemas.openxmlformats.org/markup-compatibility/2006" xmlns:o="urn:schemas-microsoft-com:office:office" xmlns:r="http://schemas.openxmlformats.org/officeDocument/2006/relationships" xmlns:m="http://schemas.openxmlformats.org/officeDocument/2006/math" xmlns:v="urn:schemas-microsoft-com:vml" xmlns:wp14="http://schemas.microsoft.com/office/word/2010/wordprocessingDrawing" xmlns:wp="http://schemas.openxmlformats.org/drawingml/2006/wordprocessingDrawing" xmlns:w10="urn:schemas-microsoft-com:office:word" xmlns:w="http://schemas.openxmlformats.org/wordprocessingml/2006/main" xmlns:w14="http://schemas.microsoft.com/office/word/2010/wordml" xmlns:w15="http://schemas.microsoft.com/office/word/2012/wordml" xmlns:w16se="http://schemas.microsoft.com/office/word/2015/wordml/symex" xmlns:wpg="http://schemas.microsoft.com/office/word/2010/wordprocessingGroup" xmlns:wpi="http://schemas.microsoft.com/office/word/2010/wordprocessingInk" xmlns:wne="http://schemas.microsoft.com/office/word/2006/wordml" xmlns:wps="http://schemas.microsoft.com/office/word/2010/wordprocessingShape" mc:Ignorable="w14 w15 w16se wp14">
+<w:footnotes xmlns:wpc="http://schemas.microsoft.com/office/word/2010/wordprocessingCanvas" xmlns:cx="http://schemas.microsoft.com/office/drawing/2014/chartex" xmlns:cx1="http://schemas.microsoft.com/office/drawing/2015/9/8/chartex" xmlns:cx2="http://schemas.microsoft.com/office/drawing/2015/10/21/chartex" xmlns:cx3="http://schemas.microsoft.com/office/drawing/2016/5/9/chartex" xmlns:cx4="http://schemas.microsoft.com/office/drawing/2016/5/10/chartex" xmlns:cx5="http://schemas.microsoft.com/office/drawing/2016/5/11/chartex" xmlns:cx6="http://schemas.microsoft.com/office/drawing/2016/5/12/chartex" xmlns:cx7="http://schemas.microsoft.com/office/drawing/2016/5/13/chartex" xmlns:cx8="http://schemas.microsoft.com/office/drawing/2016/5/14/chartex" xmlns:mc="http://schemas.openxmlformats.org/markup-compatibility/2006" xmlns:aink="http://schemas.microsoft.com/office/drawing/2016/ink" xmlns:am3d="http://schemas.microsoft.com/office/drawing/2017/model3d" xmlns:o="urn:schemas-microsoft-com:office:office" xmlns:r="http://schemas.openxmlformats.org/officeDocument/2006/relationships" xmlns:m="http://schemas.openxmlformats.org/officeDocument/2006/math" xmlns:v="urn:schemas-microsoft-com:vml" xmlns:wp14="http://schemas.microsoft.com/office/word/2010/wordprocessingDrawing" xmlns:wp="http://schemas.openxmlformats.org/drawingml/2006/wordprocessingDrawing" xmlns:w10="urn:schemas-microsoft-com:office:word" xmlns:w="http://schemas.openxmlformats.org/wordprocessingml/2006/main" xmlns:w14="http://schemas.microsoft.com/office/word/2010/wordml" xmlns:w15="http://schemas.microsoft.com/office/word/2012/wordml" xmlns:w16cid="http://schemas.microsoft.com/office/word/2016/wordml/cid" xmlns:w16se="http://schemas.microsoft.com/office/word/2015/wordml/symex" xmlns:wpg="http://schemas.microsoft.com/office/word/2010/wordprocessingGroup" xmlns:wpi="http://schemas.microsoft.com/office/word/2010/wordprocessingInk" xmlns:wne="http://schemas.microsoft.com/office/word/2006/wordml" xmlns:wps="http://schemas.microsoft.com/office/word/2010/wordprocessingShape" mc:Ignorable="w14 w15 w16se w16cid wp14">
   <w:footnote w:type="separator" w:id="-1">
     <w:p>
       <w:pPr>
@@ -7379,7 +7567,7 @@
 </file>
 
 <file path=word/header1.xml><?xml version="1.0" encoding="utf-8"?>
-<w:hdr xmlns:wpc="http://schemas.microsoft.com/office/word/2010/wordprocessingCanvas" xmlns:cx="http://schemas.microsoft.com/office/drawing/2014/chartex" xmlns:mc="http://schemas.openxmlformats.org/markup-compatibility/2006" xmlns:o="urn:schemas-microsoft-com:office:office" xmlns:r="http://schemas.openxmlformats.org/officeDocument/2006/relationships" xmlns:m="http://schemas.openxmlformats.org/officeDocument/2006/math" xmlns:v="urn:schemas-microsoft-com:vml" xmlns:wp14="http://schemas.microsoft.com/office/word/2010/wordprocessingDrawing" xmlns:wp="http://schemas.openxmlformats.org/drawingml/2006/wordprocessingDrawing" xmlns:w10="urn:schemas-microsoft-com:office:word" xmlns:w="http://schemas.openxmlformats.org/wordprocessingml/2006/main" xmlns:w14="http://schemas.microsoft.com/office/word/2010/wordml" xmlns:w15="http://schemas.microsoft.com/office/word/2012/wordml" xmlns:w16se="http://schemas.microsoft.com/office/word/2015/wordml/symex" xmlns:wpg="http://schemas.microsoft.com/office/word/2010/wordprocessingGroup" xmlns:wpi="http://schemas.microsoft.com/office/word/2010/wordprocessingInk" xmlns:wne="http://schemas.microsoft.com/office/word/2006/wordml" xmlns:wps="http://schemas.microsoft.com/office/word/2010/wordprocessingShape" mc:Ignorable="w14 w15 w16se wp14">
+<w:hdr xmlns:wpc="http://schemas.microsoft.com/office/word/2010/wordprocessingCanvas" xmlns:cx="http://schemas.microsoft.com/office/drawing/2014/chartex" xmlns:cx1="http://schemas.microsoft.com/office/drawing/2015/9/8/chartex" xmlns:cx2="http://schemas.microsoft.com/office/drawing/2015/10/21/chartex" xmlns:cx3="http://schemas.microsoft.com/office/drawing/2016/5/9/chartex" xmlns:cx4="http://schemas.microsoft.com/office/drawing/2016/5/10/chartex" xmlns:cx5="http://schemas.microsoft.com/office/drawing/2016/5/11/chartex" xmlns:cx6="http://schemas.microsoft.com/office/drawing/2016/5/12/chartex" xmlns:cx7="http://schemas.microsoft.com/office/drawing/2016/5/13/chartex" xmlns:cx8="http://schemas.microsoft.com/office/drawing/2016/5/14/chartex" xmlns:mc="http://schemas.openxmlformats.org/markup-compatibility/2006" xmlns:aink="http://schemas.microsoft.com/office/drawing/2016/ink" xmlns:am3d="http://schemas.microsoft.com/office/drawing/2017/model3d" xmlns:o="urn:schemas-microsoft-com:office:office" xmlns:r="http://schemas.openxmlformats.org/officeDocument/2006/relationships" xmlns:m="http://schemas.openxmlformats.org/officeDocument/2006/math" xmlns:v="urn:schemas-microsoft-com:vml" xmlns:wp14="http://schemas.microsoft.com/office/word/2010/wordprocessingDrawing" xmlns:wp="http://schemas.openxmlformats.org/drawingml/2006/wordprocessingDrawing" xmlns:w10="urn:schemas-microsoft-com:office:word" xmlns:w="http://schemas.openxmlformats.org/wordprocessingml/2006/main" xmlns:w14="http://schemas.microsoft.com/office/word/2010/wordml" xmlns:w15="http://schemas.microsoft.com/office/word/2012/wordml" xmlns:w16cid="http://schemas.microsoft.com/office/word/2016/wordml/cid" xmlns:w16se="http://schemas.microsoft.com/office/word/2015/wordml/symex" xmlns:wpg="http://schemas.microsoft.com/office/word/2010/wordprocessingGroup" xmlns:wpi="http://schemas.microsoft.com/office/word/2010/wordprocessingInk" xmlns:wne="http://schemas.microsoft.com/office/word/2006/wordml" xmlns:wps="http://schemas.microsoft.com/office/word/2010/wordprocessingShape" mc:Ignorable="w14 w15 w16se w16cid wp14">
   <w:p>
     <w:pPr>
       <w:pStyle w:val="Header"/>
@@ -7406,7 +7594,7 @@
 </file>
 
 <file path=word/numbering.xml><?xml version="1.0" encoding="utf-8"?>
-<w:numbering xmlns:wpc="http://schemas.microsoft.com/office/word/2010/wordprocessingCanvas" xmlns:cx="http://schemas.microsoft.com/office/drawing/2014/chartex" xmlns:mc="http://schemas.openxmlformats.org/markup-compatibility/2006" xmlns:o="urn:schemas-microsoft-com:office:office" xmlns:r="http://schemas.openxmlformats.org/officeDocument/2006/relationships" xmlns:m="http://schemas.openxmlformats.org/officeDocument/2006/math" xmlns:v="urn:schemas-microsoft-com:vml" xmlns:wp14="http://schemas.microsoft.com/office/word/2010/wordprocessingDrawing" xmlns:wp="http://schemas.openxmlformats.org/drawingml/2006/wordprocessingDrawing" xmlns:w10="urn:schemas-microsoft-com:office:word" xmlns:w="http://schemas.openxmlformats.org/wordprocessingml/2006/main" xmlns:w14="http://schemas.microsoft.com/office/word/2010/wordml" xmlns:w15="http://schemas.microsoft.com/office/word/2012/wordml" xmlns:w16se="http://schemas.microsoft.com/office/word/2015/wordml/symex" xmlns:wpg="http://schemas.microsoft.com/office/word/2010/wordprocessingGroup" xmlns:wpi="http://schemas.microsoft.com/office/word/2010/wordprocessingInk" xmlns:wne="http://schemas.microsoft.com/office/word/2006/wordml" xmlns:wps="http://schemas.microsoft.com/office/word/2010/wordprocessingShape" mc:Ignorable="w14 w15 w16se wp14">
+<w:numbering xmlns:wpc="http://schemas.microsoft.com/office/word/2010/wordprocessingCanvas" xmlns:cx="http://schemas.microsoft.com/office/drawing/2014/chartex" xmlns:cx1="http://schemas.microsoft.com/office/drawing/2015/9/8/chartex" xmlns:cx2="http://schemas.microsoft.com/office/drawing/2015/10/21/chartex" xmlns:cx3="http://schemas.microsoft.com/office/drawing/2016/5/9/chartex" xmlns:cx4="http://schemas.microsoft.com/office/drawing/2016/5/10/chartex" xmlns:cx5="http://schemas.microsoft.com/office/drawing/2016/5/11/chartex" xmlns:cx6="http://schemas.microsoft.com/office/drawing/2016/5/12/chartex" xmlns:cx7="http://schemas.microsoft.com/office/drawing/2016/5/13/chartex" xmlns:cx8="http://schemas.microsoft.com/office/drawing/2016/5/14/chartex" xmlns:mc="http://schemas.openxmlformats.org/markup-compatibility/2006" xmlns:aink="http://schemas.microsoft.com/office/drawing/2016/ink" xmlns:am3d="http://schemas.microsoft.com/office/drawing/2017/model3d" xmlns:o="urn:schemas-microsoft-com:office:office" xmlns:r="http://schemas.openxmlformats.org/officeDocument/2006/relationships" xmlns:m="http://schemas.openxmlformats.org/officeDocument/2006/math" xmlns:v="urn:schemas-microsoft-com:vml" xmlns:wp14="http://schemas.microsoft.com/office/word/2010/wordprocessingDrawing" xmlns:wp="http://schemas.openxmlformats.org/drawingml/2006/wordprocessingDrawing" xmlns:w10="urn:schemas-microsoft-com:office:word" xmlns:w="http://schemas.openxmlformats.org/wordprocessingml/2006/main" xmlns:w14="http://schemas.microsoft.com/office/word/2010/wordml" xmlns:w15="http://schemas.microsoft.com/office/word/2012/wordml" xmlns:w16cid="http://schemas.microsoft.com/office/word/2016/wordml/cid" xmlns:w16se="http://schemas.microsoft.com/office/word/2015/wordml/symex" xmlns:wpg="http://schemas.microsoft.com/office/word/2010/wordprocessingGroup" xmlns:wpi="http://schemas.microsoft.com/office/word/2010/wordprocessingInk" xmlns:wne="http://schemas.microsoft.com/office/word/2006/wordml" xmlns:wps="http://schemas.microsoft.com/office/word/2010/wordprocessingShape" mc:Ignorable="w14 w15 w16se w16cid wp14">
   <w:abstractNum w:abstractNumId="0" w15:restartNumberingAfterBreak="0">
     <w:nsid w:val="02F50D53"/>
     <w:multiLevelType w:val="multilevel"/>
@@ -8878,7 +9066,7 @@
 </file>
 
 <file path=word/styles.xml><?xml version="1.0" encoding="utf-8"?>
-<w:styles xmlns:mc="http://schemas.openxmlformats.org/markup-compatibility/2006" xmlns:r="http://schemas.openxmlformats.org/officeDocument/2006/relationships" xmlns:w="http://schemas.openxmlformats.org/wordprocessingml/2006/main" xmlns:w14="http://schemas.microsoft.com/office/word/2010/wordml" xmlns:w15="http://schemas.microsoft.com/office/word/2012/wordml" xmlns:w16se="http://schemas.microsoft.com/office/word/2015/wordml/symex" mc:Ignorable="w14 w15 w16se">
+<w:styles xmlns:mc="http://schemas.openxmlformats.org/markup-compatibility/2006" xmlns:r="http://schemas.openxmlformats.org/officeDocument/2006/relationships" xmlns:w="http://schemas.openxmlformats.org/wordprocessingml/2006/main" xmlns:w14="http://schemas.microsoft.com/office/word/2010/wordml" xmlns:w15="http://schemas.microsoft.com/office/word/2012/wordml" xmlns:w16cid="http://schemas.microsoft.com/office/word/2016/wordml/cid" xmlns:w16se="http://schemas.microsoft.com/office/word/2015/wordml/symex" mc:Ignorable="w14 w15 w16se w16cid">
   <w:docDefaults>
     <w:rPrDefault>
       <w:rPr>
@@ -8894,7 +9082,7 @@
       </w:pPr>
     </w:pPrDefault>
   </w:docDefaults>
-  <w:latentStyles w:defLockedState="0" w:defUIPriority="99" w:defSemiHidden="0" w:defUnhideWhenUsed="0" w:defQFormat="0" w:count="371">
+  <w:latentStyles w:defLockedState="0" w:defUIPriority="99" w:defSemiHidden="0" w:defUnhideWhenUsed="0" w:defQFormat="0" w:count="375">
     <w:lsdException w:name="Normal" w:uiPriority="0" w:qFormat="1"/>
     <w:lsdException w:name="heading 1" w:uiPriority="9" w:qFormat="1"/>
     <w:lsdException w:name="heading 2" w:semiHidden="1" w:uiPriority="9" w:unhideWhenUsed="1" w:qFormat="1"/>
@@ -9000,7 +9188,6 @@
     <w:lsdException w:name="HTML Sample" w:semiHidden="1" w:unhideWhenUsed="1"/>
     <w:lsdException w:name="HTML Typewriter" w:semiHidden="1" w:unhideWhenUsed="1"/>
     <w:lsdException w:name="HTML Variable" w:semiHidden="1" w:unhideWhenUsed="1"/>
-    <w:lsdException w:name="Normal Table" w:semiHidden="1" w:unhideWhenUsed="1"/>
     <w:lsdException w:name="annotation subject" w:semiHidden="1" w:unhideWhenUsed="1"/>
     <w:lsdException w:name="No List" w:semiHidden="1" w:unhideWhenUsed="1"/>
     <w:lsdException w:name="Outline List 1" w:semiHidden="1" w:unhideWhenUsed="1"/>
@@ -9044,10 +9231,8 @@
     <w:lsdException w:name="Table Elegant" w:semiHidden="1" w:unhideWhenUsed="1"/>
     <w:lsdException w:name="Table Professional" w:semiHidden="1" w:unhideWhenUsed="1"/>
     <w:lsdException w:name="Table Subtle 1" w:semiHidden="1" w:unhideWhenUsed="1"/>
-    <w:lsdException w:name="Table Subtle 2" w:semiHidden="1" w:unhideWhenUsed="1"/>
     <w:lsdException w:name="Table Web 1" w:semiHidden="1" w:unhideWhenUsed="1"/>
     <w:lsdException w:name="Table Web 2" w:semiHidden="1" w:unhideWhenUsed="1"/>
-    <w:lsdException w:name="Table Web 3" w:semiHidden="1" w:unhideWhenUsed="1"/>
     <w:lsdException w:name="Balloon Text" w:semiHidden="1" w:unhideWhenUsed="1"/>
     <w:lsdException w:name="Table Grid" w:uiPriority="39"/>
     <w:lsdException w:name="Table Theme" w:semiHidden="1" w:unhideWhenUsed="1"/>
@@ -9266,6 +9451,10 @@
     <w:lsdException w:name="List Table 5 Dark Accent 6" w:uiPriority="50"/>
     <w:lsdException w:name="List Table 6 Colorful Accent 6" w:uiPriority="51"/>
     <w:lsdException w:name="List Table 7 Colorful Accent 6" w:uiPriority="52"/>
+    <w:lsdException w:name="Mention" w:semiHidden="1" w:unhideWhenUsed="1"/>
+    <w:lsdException w:name="Smart Hyperlink" w:semiHidden="1" w:unhideWhenUsed="1"/>
+    <w:lsdException w:name="Hashtag" w:semiHidden="1" w:unhideWhenUsed="1"/>
+    <w:lsdException w:name="Unresolved Mention" w:semiHidden="1" w:unhideWhenUsed="1"/>
   </w:latentStyles>
   <w:style w:type="paragraph" w:default="1" w:styleId="Normal">
     <w:name w:val="Normal"/>
@@ -10000,7 +10189,7 @@
 </file>
 
 <file path=customXml/itemProps2.xml><?xml version="1.0" encoding="utf-8"?>
-<ds:datastoreItem xmlns:ds="http://schemas.openxmlformats.org/officeDocument/2006/customXml" ds:itemID="{553DD6C8-8772-418E-BA07-F498DAE58868}">
+<ds:datastoreItem xmlns:ds="http://schemas.openxmlformats.org/officeDocument/2006/customXml" ds:itemID="{81571CEE-993B-48D8-9AAA-EFA05C948D74}">
   <ds:schemaRefs>
     <ds:schemaRef ds:uri="http://schemas.openxmlformats.org/officeDocument/2006/bibliography"/>
   </ds:schemaRefs>

</xml_diff>